<commit_message>
MailMergeEvent examples unit tests
</commit_message>
<xml_diff>
--- a/ApiExamples/Data/Mail merge destination - Northwind employees.docx
+++ b/ApiExamples/Data/Mail merge destination - Northwind employees.docx
@@ -131,25 +131,51 @@
             <w:pPr>
               <w:spacing w:after="0"/>
             </w:pPr>
-            <w:fldSimple w:instr=" MERGEFIELD  TableStart:Employees  \* MERGEFORMAT ">
-              <w:r>
-                <w:rPr>
-                  <w:noProof/>
-                </w:rPr>
-                <w:t>«TableStart:Employees»</w:t>
-              </w:r>
-            </w:fldSimple>
+            <w:r>
+              <w:fldChar w:fldCharType="begin"/>
+            </w:r>
+            <w:r>
+              <w:instrText xml:space="preserve"> MERGEFIELD  TableStart:Employees  \* MERGEFORMAT </w:instrText>
+            </w:r>
+            <w:r>
+              <w:fldChar w:fldCharType="separate"/>
+            </w:r>
+            <w:r>
+              <w:rPr>
+                <w:noProof/>
+              </w:rPr>
+              <w:t>«TableStart:Employees»</w:t>
+            </w:r>
+            <w:r>
+              <w:rPr>
+                <w:noProof/>
+              </w:rPr>
+              <w:fldChar w:fldCharType="end"/>
+            </w:r>
             <w:r>
               <w:t xml:space="preserve">First Name: </w:t>
             </w:r>
-            <w:fldSimple w:instr=" MERGEFIELD  FirstName  \* MERGEFORMAT ">
-              <w:r>
-                <w:rPr>
-                  <w:noProof/>
-                </w:rPr>
-                <w:t>«FirstName»</w:t>
-              </w:r>
-            </w:fldSimple>
+            <w:r>
+              <w:fldChar w:fldCharType="begin"/>
+            </w:r>
+            <w:r>
+              <w:instrText xml:space="preserve"> MERGEFIELD  FirstName  \* MERGEFORMAT </w:instrText>
+            </w:r>
+            <w:r>
+              <w:fldChar w:fldCharType="separate"/>
+            </w:r>
+            <w:r>
+              <w:rPr>
+                <w:noProof/>
+              </w:rPr>
+              <w:t>«FirstName»</w:t>
+            </w:r>
+            <w:r>
+              <w:rPr>
+                <w:noProof/>
+              </w:rPr>
+              <w:fldChar w:fldCharType="end"/>
+            </w:r>
           </w:p>
           <w:p>
             <w:pPr>
@@ -158,14 +184,27 @@
             <w:r>
               <w:t xml:space="preserve">Last Name: </w:t>
             </w:r>
-            <w:fldSimple w:instr=" MERGEFIELD  LastName  \* MERGEFORMAT ">
-              <w:r>
-                <w:rPr>
-                  <w:noProof/>
-                </w:rPr>
-                <w:t>«LastName»</w:t>
-              </w:r>
-            </w:fldSimple>
+            <w:r>
+              <w:fldChar w:fldCharType="begin"/>
+            </w:r>
+            <w:r>
+              <w:instrText xml:space="preserve"> MERGEFIELD  LastName  \* MERGEFORMAT </w:instrText>
+            </w:r>
+            <w:r>
+              <w:fldChar w:fldCharType="separate"/>
+            </w:r>
+            <w:r>
+              <w:rPr>
+                <w:noProof/>
+              </w:rPr>
+              <w:t>«LastName»</w:t>
+            </w:r>
+            <w:r>
+              <w:rPr>
+                <w:noProof/>
+              </w:rPr>
+              <w:fldChar w:fldCharType="end"/>
+            </w:r>
             <w:r>
               <w:rPr>
                 <w:noProof/>
@@ -175,14 +214,27 @@
             <w:r>
               <w:t xml:space="preserve">Title: </w:t>
             </w:r>
-            <w:fldSimple w:instr=" MERGEFIELD  Title  \* MERGEFORMAT ">
-              <w:r>
-                <w:rPr>
-                  <w:noProof/>
-                </w:rPr>
-                <w:t>«Title»</w:t>
-              </w:r>
-            </w:fldSimple>
+            <w:r>
+              <w:fldChar w:fldCharType="begin"/>
+            </w:r>
+            <w:r>
+              <w:instrText xml:space="preserve"> MERGEFIELD  Title  \* MERGEFORMAT </w:instrText>
+            </w:r>
+            <w:r>
+              <w:fldChar w:fldCharType="separate"/>
+            </w:r>
+            <w:r>
+              <w:rPr>
+                <w:noProof/>
+              </w:rPr>
+              <w:t>«Title»</w:t>
+            </w:r>
+            <w:r>
+              <w:rPr>
+                <w:noProof/>
+              </w:rPr>
+              <w:fldChar w:fldCharType="end"/>
+            </w:r>
             <w:r>
               <w:rPr>
                 <w:noProof/>
@@ -192,14 +244,27 @@
             <w:r>
               <w:t xml:space="preserve">Address: </w:t>
             </w:r>
-            <w:fldSimple w:instr=" MERGEFIELD  Address  \* MERGEFORMAT ">
-              <w:r>
-                <w:rPr>
-                  <w:noProof/>
-                </w:rPr>
-                <w:t>«Address»</w:t>
-              </w:r>
-            </w:fldSimple>
+            <w:r>
+              <w:fldChar w:fldCharType="begin"/>
+            </w:r>
+            <w:r>
+              <w:instrText xml:space="preserve"> MERGEFIELD  Address  \* MERGEFORMAT </w:instrText>
+            </w:r>
+            <w:r>
+              <w:fldChar w:fldCharType="separate"/>
+            </w:r>
+            <w:r>
+              <w:rPr>
+                <w:noProof/>
+              </w:rPr>
+              <w:t>«Address»</w:t>
+            </w:r>
+            <w:r>
+              <w:rPr>
+                <w:noProof/>
+              </w:rPr>
+              <w:fldChar w:fldCharType="end"/>
+            </w:r>
             <w:r>
               <w:rPr>
                 <w:noProof/>
@@ -209,14 +274,27 @@
             <w:r>
               <w:t xml:space="preserve">City: </w:t>
             </w:r>
-            <w:fldSimple w:instr=" MERGEFIELD  City  \* MERGEFORMAT ">
-              <w:r>
-                <w:rPr>
-                  <w:noProof/>
-                </w:rPr>
-                <w:t>«City»</w:t>
-              </w:r>
-            </w:fldSimple>
+            <w:r>
+              <w:fldChar w:fldCharType="begin"/>
+            </w:r>
+            <w:r>
+              <w:instrText xml:space="preserve"> MERGEFIELD  City  \* MERGEFORMAT </w:instrText>
+            </w:r>
+            <w:r>
+              <w:fldChar w:fldCharType="separate"/>
+            </w:r>
+            <w:r>
+              <w:rPr>
+                <w:noProof/>
+              </w:rPr>
+              <w:t>«City»</w:t>
+            </w:r>
+            <w:r>
+              <w:rPr>
+                <w:noProof/>
+              </w:rPr>
+              <w:fldChar w:fldCharType="end"/>
+            </w:r>
             <w:r>
               <w:rPr>
                 <w:noProof/>
@@ -224,16 +302,64 @@
               <w:br/>
             </w:r>
             <w:r>
-              <w:t xml:space="preserve">Region: Country: </w:t>
-            </w:r>
-            <w:fldSimple w:instr=" MERGEFIELD  Country  \* MERGEFORMAT ">
-              <w:r>
-                <w:rPr>
-                  <w:noProof/>
-                </w:rPr>
-                <w:t>«Country»</w:t>
-              </w:r>
-            </w:fldSimple>
+              <w:t xml:space="preserve">Region: </w:t>
+            </w:r>
+            <w:r>
+              <w:fldChar w:fldCharType="begin"/>
+            </w:r>
+            <w:r>
+              <w:instrText xml:space="preserve"> MERGEFIELD  </w:instrText>
+            </w:r>
+            <w:r>
+              <w:instrText>Region</w:instrText>
+            </w:r>
+            <w:r>
+              <w:instrText xml:space="preserve">  \* MERGEFORMAT </w:instrText>
+            </w:r>
+            <w:r>
+              <w:fldChar w:fldCharType="separate"/>
+            </w:r>
+            <w:r>
+              <w:rPr>
+                <w:noProof/>
+              </w:rPr>
+              <w:t>«Region»</w:t>
+            </w:r>
+            <w:r>
+              <w:rPr>
+                <w:noProof/>
+              </w:rPr>
+              <w:fldChar w:fldCharType="end"/>
+            </w:r>
+          </w:p>
+          <w:p>
+            <w:pPr>
+              <w:spacing w:after="0"/>
+            </w:pPr>
+            <w:r>
+              <w:t xml:space="preserve">Country: </w:t>
+            </w:r>
+            <w:r>
+              <w:fldChar w:fldCharType="begin"/>
+            </w:r>
+            <w:r>
+              <w:instrText xml:space="preserve"> MERGEFIELD  Country  \* MERGEFORMAT </w:instrText>
+            </w:r>
+            <w:r>
+              <w:fldChar w:fldCharType="separate"/>
+            </w:r>
+            <w:r>
+              <w:rPr>
+                <w:noProof/>
+              </w:rPr>
+              <w:t>«Country»</w:t>
+            </w:r>
+            <w:r>
+              <w:rPr>
+                <w:noProof/>
+              </w:rPr>
+              <w:fldChar w:fldCharType="end"/>
+            </w:r>
           </w:p>
         </w:tc>
         <w:tc>
@@ -245,22 +371,48 @@
             <w:pPr>
               <w:jc w:val="center"/>
             </w:pPr>
-            <w:fldSimple w:instr=" MERGEFIELD  Image:PhotoBLOB  \* MERGEFORMAT ">
-              <w:r>
-                <w:rPr>
-                  <w:noProof/>
-                </w:rPr>
-                <w:t>«Image:PhotoBLOB»</w:t>
-              </w:r>
-            </w:fldSimple>
-            <w:fldSimple w:instr=" MERGEFIELD  TableEnd:Employees  \* MERGEFORMAT ">
-              <w:r>
-                <w:rPr>
-                  <w:noProof/>
-                </w:rPr>
-                <w:t>«TableEnd:Employees»</w:t>
-              </w:r>
-            </w:fldSimple>
+            <w:r>
+              <w:fldChar w:fldCharType="begin"/>
+            </w:r>
+            <w:r>
+              <w:instrText xml:space="preserve"> MERGEFIELD  Image:PhotoBLOB  \* MERGEFORMAT </w:instrText>
+            </w:r>
+            <w:r>
+              <w:fldChar w:fldCharType="separate"/>
+            </w:r>
+            <w:r>
+              <w:rPr>
+                <w:noProof/>
+              </w:rPr>
+              <w:t>«Image:PhotoBLOB»</w:t>
+            </w:r>
+            <w:r>
+              <w:rPr>
+                <w:noProof/>
+              </w:rPr>
+              <w:fldChar w:fldCharType="end"/>
+            </w:r>
+            <w:r>
+              <w:fldChar w:fldCharType="begin"/>
+            </w:r>
+            <w:r>
+              <w:instrText xml:space="preserve"> MERGEFIELD  TableEnd:Employees  \* MERGEFORMAT </w:instrText>
+            </w:r>
+            <w:r>
+              <w:fldChar w:fldCharType="separate"/>
+            </w:r>
+            <w:r>
+              <w:rPr>
+                <w:noProof/>
+              </w:rPr>
+              <w:t>«TableEnd:Employees»</w:t>
+            </w:r>
+            <w:r>
+              <w:rPr>
+                <w:noProof/>
+              </w:rPr>
+              <w:fldChar w:fldCharType="end"/>
+            </w:r>
           </w:p>
         </w:tc>
       </w:tr>
@@ -505,8 +657,6 @@
     <w:r>
       <w:t>The mail merge regions below correspond to columns in the Employees table from the Northwind database and will accept data from cells in the corresponding columns during a mail merge with regions</w:t>
     </w:r>
-    <w:bookmarkStart w:id="0" w:name="_GoBack"/>
-    <w:bookmarkEnd w:id="0"/>
   </w:p>
 </w:hdr>
 </file>
@@ -677,7 +827,7 @@
     <w:lsdException w:name="Table Web 2" w:semiHidden="1" w:unhideWhenUsed="1"/>
     <w:lsdException w:name="Table Web 3" w:semiHidden="1" w:unhideWhenUsed="1"/>
     <w:lsdException w:name="Balloon Text" w:semiHidden="1" w:unhideWhenUsed="1"/>
-    <w:lsdException w:name="Table Grid" w:semiHidden="1" w:uiPriority="59" w:unhideWhenUsed="1"/>
+    <w:lsdException w:name="Table Grid" w:uiPriority="59"/>
     <w:lsdException w:name="Table Theme" w:semiHidden="1" w:unhideWhenUsed="1"/>
     <w:lsdException w:name="Placeholder Text" w:semiHidden="1"/>
     <w:lsdException w:name="No Spacing" w:uiPriority="1" w:qFormat="1"/>
@@ -1626,7 +1776,7 @@
 </file>
 
 <file path=customXml/itemProps1.xml><?xml version="1.0" encoding="utf-8"?>
-<ds:datastoreItem xmlns:ds="http://schemas.openxmlformats.org/officeDocument/2006/customXml" ds:itemID="{85CBD756-0CF7-41B2-9CAA-44FDF7A75723}">
+<ds:datastoreItem xmlns:ds="http://schemas.openxmlformats.org/officeDocument/2006/customXml" ds:itemID="{039C53DD-0577-407A-ACB7-810A7FA69B15}">
   <ds:schemaRefs>
     <ds:schemaRef ds:uri="http://schemas.openxmlformats.org/officeDocument/2006/bibliography"/>
   </ds:schemaRefs>

</xml_diff>